<commit_message>
made the cv-s both viewable and downloadable
</commit_message>
<xml_diff>
--- a/static/BarnabasKalydyEnglishCV.docx
+++ b/static/BarnabasKalydyEnglishCV.docx
@@ -1282,7 +1282,7 @@
         <w:rPr>
           <w:lang w:val="hu-HU"/>
         </w:rPr>
-        <w:t>mai napig</w:t>
+        <w:t>2020</w:t>
       </w:r>
     </w:p>
     <w:p>
@@ -1293,11 +1293,19 @@
           <w:lang w:val="hu-HU"/>
         </w:rPr>
       </w:pPr>
+      <w:proofErr w:type="spellStart"/>
       <w:r>
         <w:rPr>
           <w:lang w:val="hu-HU"/>
         </w:rPr>
-        <w:t xml:space="preserve">Korrepetáló alkalmak tartása </w:t>
+        <w:t>Teaching</w:t>
+      </w:r>
+      <w:proofErr w:type="spellEnd"/>
+      <w:r>
+        <w:rPr>
+          <w:lang w:val="hu-HU"/>
+        </w:rPr>
+        <w:t xml:space="preserve">: </w:t>
       </w:r>
       <w:proofErr w:type="spellStart"/>
       <w:proofErr w:type="gramStart"/>
@@ -1393,24 +1401,28 @@
           <w:lang w:val="hu-HU"/>
         </w:rPr>
       </w:pPr>
+      <w:proofErr w:type="spellStart"/>
       <w:r>
         <w:rPr>
           <w:lang w:val="hu-HU"/>
         </w:rPr>
-        <w:t>Magánóra</w:t>
+        <w:t>Private</w:t>
       </w:r>
-      <w:r>
-        <w:rPr>
-          <w:lang w:val="hu-HU" w:bidi="hu"/>
-        </w:rPr>
-        <w:t xml:space="preserve"> |</w:t>
-      </w:r>
+      <w:proofErr w:type="spellEnd"/>
       <w:r>
         <w:rPr>
           <w:lang w:val="hu-HU"/>
         </w:rPr>
-        <w:t>Miskolci Egyetem</w:t>
+        <w:t xml:space="preserve"> </w:t>
       </w:r>
+      <w:proofErr w:type="spellStart"/>
+      <w:r>
+        <w:rPr>
+          <w:lang w:val="hu-HU"/>
+        </w:rPr>
+        <w:t>lessons</w:t>
+      </w:r>
+      <w:proofErr w:type="spellEnd"/>
     </w:p>
     <w:p>
       <w:pPr>
@@ -1436,7 +1448,7 @@
         <w:rPr>
           <w:lang w:val="hu-HU"/>
         </w:rPr>
-        <w:t>jelenleg is</w:t>
+        <w:t>2020</w:t>
       </w:r>
     </w:p>
     <w:p>
@@ -1447,26 +1459,70 @@
           <w:lang w:val="hu-HU"/>
         </w:rPr>
       </w:pPr>
+      <w:proofErr w:type="spellStart"/>
       <w:r>
         <w:rPr>
           <w:lang w:val="hu-HU"/>
         </w:rPr>
-        <w:t>Egyéni korrepetáló alkalmak tartása Villamosmérnök-</w:t>
+        <w:t>Electrical</w:t>
+      </w:r>
+      <w:proofErr w:type="spellEnd"/>
+      <w:r>
+        <w:rPr>
+          <w:lang w:val="hu-HU"/>
+        </w:rPr>
+        <w:t xml:space="preserve"> </w:t>
       </w:r>
       <w:proofErr w:type="spellStart"/>
       <w:r>
         <w:rPr>
           <w:lang w:val="hu-HU"/>
         </w:rPr>
-        <w:t>Bsc</w:t>
+        <w:t>engineering</w:t>
       </w:r>
       <w:proofErr w:type="spellEnd"/>
       <w:r>
         <w:rPr>
           <w:lang w:val="hu-HU"/>
         </w:rPr>
-        <w:t xml:space="preserve"> és egyéb matematikai- és informatikai tárgyakból</w:t>
+        <w:t xml:space="preserve">, </w:t>
       </w:r>
+      <w:proofErr w:type="spellStart"/>
+      <w:r>
+        <w:rPr>
+          <w:lang w:val="hu-HU"/>
+        </w:rPr>
+        <w:t>programming</w:t>
+      </w:r>
+      <w:proofErr w:type="spellEnd"/>
+      <w:r>
+        <w:rPr>
+          <w:lang w:val="hu-HU"/>
+        </w:rPr>
+        <w:t xml:space="preserve"> and </w:t>
+      </w:r>
+      <w:proofErr w:type="spellStart"/>
+      <w:r>
+        <w:rPr>
+          <w:lang w:val="hu-HU"/>
+        </w:rPr>
+        <w:t>mathematical</w:t>
+      </w:r>
+      <w:proofErr w:type="spellEnd"/>
+      <w:r>
+        <w:rPr>
+          <w:lang w:val="hu-HU"/>
+        </w:rPr>
+        <w:t xml:space="preserve"> </w:t>
+      </w:r>
+      <w:proofErr w:type="spellStart"/>
+      <w:r>
+        <w:rPr>
+          <w:lang w:val="hu-HU"/>
+        </w:rPr>
+        <w:t>subjects</w:t>
+      </w:r>
+      <w:proofErr w:type="spellEnd"/>
     </w:p>
     <w:p>
       <w:pPr>
@@ -1477,57 +1533,12 @@
           <w:lang w:val="hu-HU"/>
         </w:rPr>
       </w:pPr>
-      <w:sdt>
-        <w:sdtPr>
-          <w:rPr>
-            <w:u w:val="single"/>
-            <w:lang w:val="hu-HU"/>
-          </w:rPr>
-          <w:alias w:val="Szakértelem és készségek:"/>
-          <w:tag w:val="Szakértelem és készségek:"/>
-          <w:id w:val="1871880275"/>
-          <w:placeholder>
-            <w:docPart w:val="1AC0C135A4AF45639759C0567450C80C"/>
-          </w:placeholder>
-          <w:temporary/>
-          <w:showingPlcHdr/>
-          <w15:appearance w15:val="hidden"/>
-        </w:sdtPr>
-        <w:sdtEndPr/>
-        <w:sdtContent>
-          <w:r>
-            <w:rPr>
-              <w:u w:val="single"/>
-              <w:lang w:val="hu-HU" w:bidi="hu"/>
-            </w:rPr>
-            <w:t>Szakértelem és készségek</w:t>
-          </w:r>
-        </w:sdtContent>
-      </w:sdt>
-    </w:p>
-    <w:p>
-      <w:pPr>
-        <w:pStyle w:val="Felsorols"/>
-        <w:numPr>
-          <w:ilvl w:val="0"/>
-          <w:numId w:val="42"/>
-        </w:numPr>
-        <w:spacing w:after="120" w:line="240" w:lineRule="auto"/>
+      <w:r>
         <w:rPr>
+          <w:u w:val="single"/>
           <w:lang w:val="hu-HU"/>
         </w:rPr>
-      </w:pPr>
-      <w:r>
-        <w:rPr>
-          <w:lang w:val="hu-HU"/>
-        </w:rPr>
-        <w:t>Egyetemi szintű matematikai tudás</w:t>
-      </w:r>
-      <w:r>
-        <w:rPr>
-          <w:lang w:val="hu-HU"/>
-        </w:rPr>
-        <w:t>, villamosmérnöki alapozó tantárgyak alapos ismerete</w:t>
+        <w:t xml:space="preserve">Expertise and skills </w:t>
       </w:r>
     </w:p>
     <w:p>
@@ -1546,19 +1557,154 @@
         <w:rPr>
           <w:lang w:val="hu-HU"/>
         </w:rPr>
-        <w:t xml:space="preserve">Szakirányú számítógépes programok </w:t>
+        <w:t>University-</w:t>
       </w:r>
+      <w:proofErr w:type="spellStart"/>
       <w:r>
         <w:rPr>
           <w:lang w:val="hu-HU"/>
         </w:rPr>
-        <w:t xml:space="preserve">felhasználói szintű </w:t>
+        <w:t>level</w:t>
       </w:r>
+      <w:proofErr w:type="spellEnd"/>
       <w:r>
         <w:rPr>
           <w:lang w:val="hu-HU"/>
         </w:rPr>
-        <w:t xml:space="preserve">ismerete: </w:t>
+        <w:t xml:space="preserve"> </w:t>
+      </w:r>
+      <w:proofErr w:type="spellStart"/>
+      <w:r>
+        <w:rPr>
+          <w:lang w:val="hu-HU"/>
+        </w:rPr>
+        <w:t>knowledge</w:t>
+      </w:r>
+      <w:proofErr w:type="spellEnd"/>
+      <w:r>
+        <w:rPr>
+          <w:lang w:val="hu-HU"/>
+        </w:rPr>
+        <w:t xml:space="preserve"> of </w:t>
+      </w:r>
+      <w:proofErr w:type="spellStart"/>
+      <w:r>
+        <w:rPr>
+          <w:lang w:val="hu-HU"/>
+        </w:rPr>
+        <w:t>mathematics</w:t>
+      </w:r>
+      <w:proofErr w:type="spellEnd"/>
+      <w:r>
+        <w:rPr>
+          <w:lang w:val="hu-HU"/>
+        </w:rPr>
+        <w:t xml:space="preserve">, and most of </w:t>
+      </w:r>
+      <w:proofErr w:type="spellStart"/>
+      <w:r>
+        <w:rPr>
+          <w:lang w:val="hu-HU"/>
+        </w:rPr>
+        <w:t>electrical</w:t>
+      </w:r>
+      <w:proofErr w:type="spellEnd"/>
+      <w:r>
+        <w:rPr>
+          <w:lang w:val="hu-HU"/>
+        </w:rPr>
+        <w:t xml:space="preserve"> </w:t>
+      </w:r>
+      <w:proofErr w:type="spellStart"/>
+      <w:r>
+        <w:rPr>
+          <w:lang w:val="hu-HU"/>
+        </w:rPr>
+        <w:t>engineer</w:t>
+      </w:r>
+      <w:proofErr w:type="spellEnd"/>
+      <w:r>
+        <w:rPr>
+          <w:lang w:val="hu-HU"/>
+        </w:rPr>
+        <w:t xml:space="preserve"> </w:t>
+      </w:r>
+      <w:proofErr w:type="spellStart"/>
+      <w:r>
+        <w:rPr>
+          <w:lang w:val="hu-HU"/>
+        </w:rPr>
+        <w:t>subjects</w:t>
+      </w:r>
+      <w:proofErr w:type="spellEnd"/>
+    </w:p>
+    <w:p>
+      <w:pPr>
+        <w:pStyle w:val="Felsorols"/>
+        <w:numPr>
+          <w:ilvl w:val="0"/>
+          <w:numId w:val="42"/>
+        </w:numPr>
+        <w:spacing w:after="120" w:line="240" w:lineRule="auto"/>
+        <w:rPr>
+          <w:lang w:val="hu-HU"/>
+        </w:rPr>
+      </w:pPr>
+      <w:proofErr w:type="spellStart"/>
+      <w:r>
+        <w:rPr>
+          <w:lang w:val="hu-HU"/>
+        </w:rPr>
+        <w:t>Medium</w:t>
+      </w:r>
+      <w:proofErr w:type="spellEnd"/>
+      <w:r>
+        <w:rPr>
+          <w:lang w:val="hu-HU"/>
+        </w:rPr>
+        <w:t xml:space="preserve"> </w:t>
+      </w:r>
+      <w:proofErr w:type="spellStart"/>
+      <w:r>
+        <w:rPr>
+          <w:lang w:val="hu-HU"/>
+        </w:rPr>
+        <w:t>knowledge</w:t>
+      </w:r>
+      <w:proofErr w:type="spellEnd"/>
+      <w:r>
+        <w:rPr>
+          <w:lang w:val="hu-HU"/>
+        </w:rPr>
+        <w:t xml:space="preserve"> of </w:t>
+      </w:r>
+      <w:proofErr w:type="spellStart"/>
+      <w:r>
+        <w:rPr>
+          <w:lang w:val="hu-HU"/>
+        </w:rPr>
+        <w:t>specialized</w:t>
+      </w:r>
+      <w:proofErr w:type="spellEnd"/>
+      <w:r>
+        <w:rPr>
+          <w:lang w:val="hu-HU"/>
+        </w:rPr>
+        <w:t xml:space="preserve"> computer </w:t>
+      </w:r>
+      <w:proofErr w:type="spellStart"/>
+      <w:r>
+        <w:rPr>
+          <w:lang w:val="hu-HU"/>
+        </w:rPr>
+        <w:t>programs</w:t>
+      </w:r>
+      <w:proofErr w:type="spellEnd"/>
+      <w:r>
+        <w:rPr>
+          <w:lang w:val="hu-HU"/>
+        </w:rPr>
+        <w:t xml:space="preserve">: </w:t>
       </w:r>
       <w:proofErr w:type="spellStart"/>
       <w:r>
@@ -1614,8 +1760,16 @@
         <w:rPr>
           <w:lang w:val="hu-HU"/>
         </w:rPr>
-        <w:t xml:space="preserve"> termékek</w:t>
+        <w:t xml:space="preserve"> </w:t>
       </w:r>
+      <w:proofErr w:type="spellStart"/>
+      <w:r>
+        <w:rPr>
+          <w:lang w:val="hu-HU"/>
+        </w:rPr>
+        <w:t>products</w:t>
+      </w:r>
+      <w:proofErr w:type="spellEnd"/>
     </w:p>
     <w:p>
       <w:pPr>
@@ -1629,31 +1783,89 @@
           <w:lang w:val="hu-HU"/>
         </w:rPr>
       </w:pPr>
+      <w:proofErr w:type="spellStart"/>
       <w:r>
         <w:rPr>
           <w:lang w:val="hu-HU"/>
         </w:rPr>
-        <w:t>Linux és Windows rendszerek alapos ismerete</w:t>
+        <w:t>Using</w:t>
       </w:r>
+      <w:proofErr w:type="spellEnd"/>
       <w:r>
         <w:rPr>
           <w:lang w:val="hu-HU"/>
         </w:rPr>
-        <w:t xml:space="preserve">, </w:t>
+        <w:t xml:space="preserve"> </w:t>
       </w:r>
       <w:proofErr w:type="spellStart"/>
       <w:r>
         <w:rPr>
           <w:lang w:val="hu-HU"/>
         </w:rPr>
-        <w:t>terminal</w:t>
+        <w:t>linux</w:t>
       </w:r>
       <w:proofErr w:type="spellEnd"/>
       <w:r>
         <w:rPr>
           <w:lang w:val="hu-HU"/>
         </w:rPr>
-        <w:t xml:space="preserve"> használata</w:t>
+        <w:t xml:space="preserve"> and </w:t>
+      </w:r>
+      <w:proofErr w:type="spellStart"/>
+      <w:r>
+        <w:rPr>
+          <w:lang w:val="hu-HU"/>
+        </w:rPr>
+        <w:t>windows</w:t>
+      </w:r>
+      <w:proofErr w:type="spellEnd"/>
+      <w:r>
+        <w:rPr>
+          <w:lang w:val="hu-HU"/>
+        </w:rPr>
+        <w:t xml:space="preserve"> </w:t>
+      </w:r>
+      <w:proofErr w:type="spellStart"/>
+      <w:r>
+        <w:rPr>
+          <w:lang w:val="hu-HU"/>
+        </w:rPr>
+        <w:t>systems</w:t>
+      </w:r>
+      <w:proofErr w:type="spellEnd"/>
+      <w:r>
+        <w:rPr>
+          <w:lang w:val="hu-HU"/>
+        </w:rPr>
+        <w:t xml:space="preserve"> and </w:t>
+      </w:r>
+      <w:proofErr w:type="spellStart"/>
+      <w:r>
+        <w:rPr>
+          <w:lang w:val="hu-HU"/>
+        </w:rPr>
+        <w:t>the</w:t>
+      </w:r>
+      <w:proofErr w:type="spellEnd"/>
+      <w:r>
+        <w:rPr>
+          <w:lang w:val="hu-HU"/>
+        </w:rPr>
+        <w:t xml:space="preserve"> </w:t>
+      </w:r>
+      <w:proofErr w:type="spellStart"/>
+      <w:r>
+        <w:rPr>
+          <w:lang w:val="hu-HU"/>
+        </w:rPr>
+        <w:t>command</w:t>
+      </w:r>
+      <w:proofErr w:type="spellEnd"/>
+      <w:r>
+        <w:rPr>
+          <w:lang w:val="hu-HU"/>
+        </w:rPr>
+        <w:t xml:space="preserve"> line </w:t>
       </w:r>
     </w:p>
     <w:p>
@@ -1669,12 +1881,53 @@
           <w:lang w:val="hu-HU"/>
         </w:rPr>
       </w:pPr>
+      <w:proofErr w:type="spellStart"/>
       <w:r>
         <w:rPr>
           <w:u w:val="single"/>
           <w:lang w:val="hu-HU"/>
         </w:rPr>
-        <w:t>Autodidakta módon tanult programozási ismeretek:</w:t>
+        <w:t>Self-taught</w:t>
+      </w:r>
+      <w:proofErr w:type="spellEnd"/>
+      <w:r>
+        <w:rPr>
+          <w:u w:val="single"/>
+          <w:lang w:val="hu-HU"/>
+        </w:rPr>
+        <w:t xml:space="preserve"> </w:t>
+      </w:r>
+      <w:proofErr w:type="spellStart"/>
+      <w:r>
+        <w:rPr>
+          <w:u w:val="single"/>
+          <w:lang w:val="hu-HU"/>
+        </w:rPr>
+        <w:t>programming</w:t>
+      </w:r>
+      <w:proofErr w:type="spellEnd"/>
+      <w:r>
+        <w:rPr>
+          <w:u w:val="single"/>
+          <w:lang w:val="hu-HU"/>
+        </w:rPr>
+        <w:t xml:space="preserve"> </w:t>
+      </w:r>
+      <w:proofErr w:type="spellStart"/>
+      <w:r>
+        <w:rPr>
+          <w:u w:val="single"/>
+          <w:lang w:val="hu-HU"/>
+        </w:rPr>
+        <w:t>skills</w:t>
+      </w:r>
+      <w:proofErr w:type="spellEnd"/>
+      <w:r>
+        <w:rPr>
+          <w:u w:val="single"/>
+          <w:lang w:val="hu-HU"/>
+        </w:rPr>
+        <w:t>:</w:t>
       </w:r>
     </w:p>
     <w:p>
@@ -1690,30 +1943,14 @@
           <w:lang w:val="hu-HU"/>
         </w:rPr>
       </w:pPr>
+      <w:proofErr w:type="spellStart"/>
       <w:r>
         <w:rPr>
           <w:lang w:val="hu-HU"/>
         </w:rPr>
-        <w:t>Alapszintű:</w:t>
+        <w:t>Low</w:t>
       </w:r>
-      <w:r>
-        <w:rPr>
-          <w:lang w:val="hu-HU"/>
-        </w:rPr>
-        <w:t xml:space="preserve"> </w:t>
-      </w:r>
-      <w:r>
-        <w:rPr>
-          <w:lang w:val="hu-HU"/>
-        </w:rPr>
-        <w:t>C#, pascal</w:t>
-      </w:r>
-      <w:r>
-        <w:rPr>
-          <w:lang w:val="hu-HU"/>
-        </w:rPr>
-        <w:t>,</w:t>
-      </w:r>
+      <w:proofErr w:type="spellEnd"/>
       <w:r>
         <w:rPr>
           <w:lang w:val="hu-HU"/>
@@ -1725,7 +1962,35 @@
         <w:rPr>
           <w:lang w:val="hu-HU"/>
         </w:rPr>
+        <w:t>level</w:t>
+      </w:r>
+      <w:proofErr w:type="spellEnd"/>
+      <w:r>
+        <w:rPr>
+          <w:lang w:val="hu-HU"/>
+        </w:rPr>
+        <w:t xml:space="preserve">: C#, pascal, </w:t>
+      </w:r>
+      <w:proofErr w:type="spellStart"/>
+      <w:r>
+        <w:rPr>
+          <w:lang w:val="hu-HU"/>
+        </w:rPr>
         <w:t>json</w:t>
+      </w:r>
+      <w:proofErr w:type="spellEnd"/>
+      <w:r>
+        <w:rPr>
+          <w:lang w:val="hu-HU"/>
+        </w:rPr>
+        <w:t xml:space="preserve">, </w:t>
+      </w:r>
+      <w:proofErr w:type="spellStart"/>
+      <w:r>
+        <w:rPr>
+          <w:lang w:val="hu-HU"/>
+        </w:rPr>
+        <w:t>jquery</w:t>
       </w:r>
       <w:proofErr w:type="spellEnd"/>
     </w:p>
@@ -1742,23 +2007,33 @@
           <w:lang w:val="hu-HU"/>
         </w:rPr>
       </w:pPr>
+      <w:proofErr w:type="spellStart"/>
       <w:r>
         <w:rPr>
           <w:lang w:val="hu-HU"/>
         </w:rPr>
-        <w:t>Felhasználói szintű:</w:t>
+        <w:t>Medium</w:t>
       </w:r>
+      <w:proofErr w:type="spellEnd"/>
       <w:r>
         <w:rPr>
           <w:lang w:val="hu-HU"/>
         </w:rPr>
         <w:t xml:space="preserve"> </w:t>
       </w:r>
+      <w:proofErr w:type="spellStart"/>
       <w:r>
         <w:rPr>
           <w:lang w:val="hu-HU"/>
         </w:rPr>
-        <w:t xml:space="preserve">C/C++, </w:t>
+        <w:t>level</w:t>
+      </w:r>
+      <w:proofErr w:type="spellEnd"/>
+      <w:r>
+        <w:rPr>
+          <w:lang w:val="hu-HU"/>
+        </w:rPr>
+        <w:t xml:space="preserve">: c/c++, </w:t>
       </w:r>
       <w:proofErr w:type="spellStart"/>
       <w:proofErr w:type="gramStart"/>
@@ -1788,13 +2063,7 @@
         <w:rPr>
           <w:lang w:val="hu-HU"/>
         </w:rPr>
-        <w:t>,</w:t>
-      </w:r>
-      <w:r>
-        <w:rPr>
-          <w:lang w:val="hu-HU"/>
-        </w:rPr>
-        <w:t xml:space="preserve"> </w:t>
+        <w:t xml:space="preserve">, </w:t>
       </w:r>
       <w:proofErr w:type="spellStart"/>
       <w:r>
@@ -1808,38 +2077,22 @@
         <w:rPr>
           <w:lang w:val="hu-HU"/>
         </w:rPr>
-        <w:t>),</w:t>
+        <w:t>)</w:t>
       </w:r>
       <w:r>
         <w:rPr>
           <w:lang w:val="hu-HU"/>
         </w:rPr>
-        <w:t xml:space="preserve"> html</w:t>
+        <w:t xml:space="preserve">, </w:t>
       </w:r>
+      <w:proofErr w:type="spellStart"/>
       <w:r>
         <w:rPr>
           <w:lang w:val="hu-HU"/>
         </w:rPr>
-        <w:t>5</w:t>
+        <w:t>html-css-js</w:t>
       </w:r>
-      <w:r>
-        <w:rPr>
-          <w:lang w:val="hu-HU"/>
-        </w:rPr>
-        <w:t>-css</w:t>
-      </w:r>
-      <w:r>
-        <w:rPr>
-          <w:lang w:val="hu-HU"/>
-        </w:rPr>
-        <w:t>3</w:t>
-      </w:r>
-      <w:r>
-        <w:rPr>
-          <w:lang w:val="hu-HU"/>
-        </w:rPr>
-        <w:t>-javascript</w:t>
-      </w:r>
+      <w:proofErr w:type="spellEnd"/>
       <w:r>
         <w:rPr>
           <w:lang w:val="hu-HU"/>
@@ -1858,20 +2111,44 @@
         <w:rPr>
           <w:lang w:val="hu-HU"/>
         </w:rPr>
-        <w:t>, sqlite</w:t>
+        <w:t xml:space="preserve">, sqlite3, </w:t>
       </w:r>
+      <w:proofErr w:type="spellStart"/>
       <w:r>
         <w:rPr>
           <w:lang w:val="hu-HU"/>
         </w:rPr>
-        <w:t>3</w:t>
+        <w:t>MySQL</w:t>
       </w:r>
+      <w:proofErr w:type="spellEnd"/>
       <w:r>
         <w:rPr>
           <w:lang w:val="hu-HU"/>
         </w:rPr>
-        <w:t>, MySQL</w:t>
+        <w:t xml:space="preserve">, </w:t>
       </w:r>
+      <w:proofErr w:type="spellStart"/>
+      <w:r>
+        <w:rPr>
+          <w:lang w:val="hu-HU"/>
+        </w:rPr>
+        <w:t>Bootstrap</w:t>
+      </w:r>
+      <w:proofErr w:type="spellEnd"/>
+      <w:r>
+        <w:rPr>
+          <w:lang w:val="hu-HU"/>
+        </w:rPr>
+        <w:t xml:space="preserve">, </w:t>
+      </w:r>
+      <w:proofErr w:type="spellStart"/>
+      <w:r>
+        <w:rPr>
+          <w:lang w:val="hu-HU"/>
+        </w:rPr>
+        <w:t>git</w:t>
+      </w:r>
+      <w:proofErr w:type="spellEnd"/>
     </w:p>
     <w:p>
       <w:pPr>
@@ -1891,68 +2168,22 @@
         <w:rPr>
           <w:lang w:val="hu-HU"/>
         </w:rPr>
-        <w:t>Bootsrap</w:t>
+        <w:t>IDE</w:t>
       </w:r>
+      <w:r>
+        <w:rPr>
+          <w:lang w:val="hu-HU"/>
+        </w:rPr>
+        <w:t>s</w:t>
+      </w:r>
+      <w:bookmarkStart w:id="0" w:name="_GoBack"/>
+      <w:bookmarkEnd w:id="0"/>
       <w:proofErr w:type="spellEnd"/>
       <w:r>
         <w:rPr>
           <w:lang w:val="hu-HU"/>
         </w:rPr>
-        <w:t>,</w:t>
-      </w:r>
-      <w:r>
-        <w:rPr>
-          <w:lang w:val="hu-HU"/>
-        </w:rPr>
-        <w:t xml:space="preserve"> </w:t>
-      </w:r>
-      <w:proofErr w:type="spellStart"/>
-      <w:r>
-        <w:rPr>
-          <w:lang w:val="hu-HU"/>
-        </w:rPr>
-        <w:t>jQuery</w:t>
-      </w:r>
-      <w:proofErr w:type="spellEnd"/>
-      <w:r>
-        <w:rPr>
-          <w:lang w:val="hu-HU"/>
-        </w:rPr>
-        <w:t xml:space="preserve"> és </w:t>
-      </w:r>
-      <w:proofErr w:type="spellStart"/>
-      <w:r>
-        <w:rPr>
-          <w:lang w:val="hu-HU"/>
-        </w:rPr>
-        <w:t>git</w:t>
-      </w:r>
-      <w:proofErr w:type="spellEnd"/>
-      <w:r>
-        <w:rPr>
-          <w:lang w:val="hu-HU"/>
-        </w:rPr>
-        <w:t xml:space="preserve"> felhasználói szintű ismerete</w:t>
-      </w:r>
-    </w:p>
-    <w:p>
-      <w:pPr>
-        <w:pStyle w:val="Felsorols"/>
-        <w:numPr>
-          <w:ilvl w:val="0"/>
-          <w:numId w:val="36"/>
-        </w:numPr>
-        <w:spacing w:after="0" w:line="240" w:lineRule="auto"/>
-        <w:ind w:left="1469"/>
-        <w:rPr>
-          <w:lang w:val="hu-HU"/>
-        </w:rPr>
-      </w:pPr>
-      <w:r>
-        <w:rPr>
-          <w:lang w:val="hu-HU"/>
-        </w:rPr>
-        <w:t xml:space="preserve">IDE: </w:t>
+        <w:t xml:space="preserve">: </w:t>
       </w:r>
       <w:proofErr w:type="spellStart"/>
       <w:r>
@@ -2008,8 +2239,16 @@
         <w:rPr>
           <w:lang w:val="hu-HU"/>
         </w:rPr>
-        <w:t>, codeblocks,atom</w:t>
+        <w:t>, codeblocks</w:t>
       </w:r>
+      <w:proofErr w:type="gramStart"/>
+      <w:r>
+        <w:rPr>
+          <w:lang w:val="hu-HU"/>
+        </w:rPr>
+        <w:t>,atom</w:t>
+      </w:r>
+      <w:proofErr w:type="gramEnd"/>
     </w:p>
     <w:p>
       <w:pPr>
@@ -2025,7 +2264,7 @@
           <w:u w:val="single"/>
           <w:lang w:val="hu-HU"/>
         </w:rPr>
-        <w:t>Egyéb készségek</w:t>
+        <w:t>other skills</w:t>
       </w:r>
     </w:p>
     <w:p>
@@ -2043,8 +2282,6 @@
         </w:rPr>
         <w:t>Good</w:t>
       </w:r>
-      <w:bookmarkStart w:id="0" w:name="_GoBack"/>
-      <w:bookmarkEnd w:id="0"/>
       <w:r>
         <w:rPr>
           <w:lang w:val="hu-HU"/>
@@ -2256,6 +2493,102 @@
           <w:lang w:val="hu-HU"/>
         </w:rPr>
         <w:t>license</w:t>
+      </w:r>
+      <w:proofErr w:type="spellEnd"/>
+      <w:r>
+        <w:rPr>
+          <w:u w:val="single"/>
+          <w:lang w:val="hu-HU"/>
+        </w:rPr>
+        <w:t xml:space="preserve">, </w:t>
+      </w:r>
+      <w:proofErr w:type="spellStart"/>
+      <w:r>
+        <w:rPr>
+          <w:u w:val="single"/>
+          <w:lang w:val="hu-HU"/>
+        </w:rPr>
+        <w:t>medium</w:t>
+      </w:r>
+      <w:proofErr w:type="spellEnd"/>
+      <w:r>
+        <w:rPr>
+          <w:u w:val="single"/>
+          <w:lang w:val="hu-HU"/>
+        </w:rPr>
+        <w:t xml:space="preserve"> </w:t>
+      </w:r>
+      <w:proofErr w:type="spellStart"/>
+      <w:r>
+        <w:rPr>
+          <w:u w:val="single"/>
+          <w:lang w:val="hu-HU"/>
+        </w:rPr>
+        <w:t>english</w:t>
+      </w:r>
+      <w:proofErr w:type="spellEnd"/>
+      <w:r>
+        <w:rPr>
+          <w:u w:val="single"/>
+          <w:lang w:val="hu-HU"/>
+        </w:rPr>
+        <w:t xml:space="preserve"> </w:t>
+      </w:r>
+      <w:proofErr w:type="spellStart"/>
+      <w:r>
+        <w:rPr>
+          <w:u w:val="single"/>
+          <w:lang w:val="hu-HU"/>
+        </w:rPr>
+        <w:t>language</w:t>
+      </w:r>
+      <w:proofErr w:type="spellEnd"/>
+      <w:r>
+        <w:rPr>
+          <w:u w:val="single"/>
+          <w:lang w:val="hu-HU"/>
+        </w:rPr>
+        <w:t xml:space="preserve"> </w:t>
+      </w:r>
+      <w:proofErr w:type="spellStart"/>
+      <w:r>
+        <w:rPr>
+          <w:u w:val="single"/>
+          <w:lang w:val="hu-HU"/>
+        </w:rPr>
+        <w:t>exam</w:t>
+      </w:r>
+      <w:proofErr w:type="spellEnd"/>
+      <w:r>
+        <w:rPr>
+          <w:u w:val="single"/>
+          <w:lang w:val="hu-HU"/>
+        </w:rPr>
+        <w:t xml:space="preserve">, 10 </w:t>
+      </w:r>
+      <w:proofErr w:type="spellStart"/>
+      <w:r>
+        <w:rPr>
+          <w:u w:val="single"/>
+          <w:lang w:val="hu-HU"/>
+        </w:rPr>
+        <w:t>finger</w:t>
+      </w:r>
+      <w:proofErr w:type="spellEnd"/>
+      <w:r>
+        <w:rPr>
+          <w:u w:val="single"/>
+          <w:lang w:val="hu-HU"/>
+        </w:rPr>
+        <w:t xml:space="preserve"> </w:t>
+      </w:r>
+      <w:proofErr w:type="spellStart"/>
+      <w:r>
+        <w:rPr>
+          <w:u w:val="single"/>
+          <w:lang w:val="hu-HU"/>
+        </w:rPr>
+        <w:t>typing</w:t>
       </w:r>
       <w:proofErr w:type="spellEnd"/>
     </w:p>
@@ -30221,35 +30554,6 @@
         </w:p>
       </w:docPartBody>
     </w:docPart>
-    <w:docPart>
-      <w:docPartPr>
-        <w:name w:val="1AC0C135A4AF45639759C0567450C80C"/>
-        <w:category>
-          <w:name w:val="Általános"/>
-          <w:gallery w:val="placeholder"/>
-        </w:category>
-        <w:types>
-          <w:type w:val="bbPlcHdr"/>
-        </w:types>
-        <w:behaviors>
-          <w:behavior w:val="content"/>
-        </w:behaviors>
-        <w:guid w:val="{F90CA7E9-081B-4719-B2A1-655F38DE1859}"/>
-      </w:docPartPr>
-      <w:docPartBody>
-        <w:p>
-          <w:pPr>
-            <w:pStyle w:val="1AC0C135A4AF45639759C0567450C80C"/>
-          </w:pPr>
-          <w:r>
-            <w:rPr>
-              <w:lang w:val="hu-HU" w:bidi="hu"/>
-            </w:rPr>
-            <w:t>Szakértelem és készségek</w:t>
-          </w:r>
-        </w:p>
-      </w:docPartBody>
-    </w:docPart>
   </w:docParts>
 </w:glossaryDocument>
 </file>
@@ -30366,6 +30670,7 @@
     <w:rsidRoot w:val="00FD6827"/>
     <w:rsid w:val="00183A7E"/>
     <w:rsid w:val="004F0E77"/>
+    <w:rsid w:val="00673B9D"/>
     <w:rsid w:val="006D5CE9"/>
     <w:rsid w:val="008A25DC"/>
     <w:rsid w:val="00AF6A20"/>
@@ -31149,7 +31454,7 @@
 </file>
 
 <file path=customXml/itemProps1.xml><?xml version="1.0" encoding="utf-8"?>
-<ds:datastoreItem xmlns:ds="http://schemas.openxmlformats.org/officeDocument/2006/customXml" ds:itemID="{57A032CD-A083-4716-96E4-9FCC6F9699A3}">
+<ds:datastoreItem xmlns:ds="http://schemas.openxmlformats.org/officeDocument/2006/customXml" ds:itemID="{2FD8A52C-778B-40C0-94BF-D1054ACB7710}">
   <ds:schemaRefs>
     <ds:schemaRef ds:uri="http://schemas.openxmlformats.org/officeDocument/2006/bibliography"/>
   </ds:schemaRefs>

</xml_diff>

<commit_message>
made modifications to cv-s
</commit_message>
<xml_diff>
--- a/static/BarnabasKalydyEnglishCV.docx
+++ b/static/BarnabasKalydyEnglishCV.docx
@@ -256,28 +256,12 @@
                 <w:lang w:val="hu-HU"/>
               </w:rPr>
             </w:pPr>
-            <w:proofErr w:type="spellStart"/>
             <w:r>
               <w:rPr>
                 <w:lang w:val="hu-HU"/>
               </w:rPr>
-              <w:t>Phone</w:t>
+              <w:t>Phone number</w:t>
             </w:r>
-            <w:proofErr w:type="spellEnd"/>
-            <w:r>
-              <w:rPr>
-                <w:lang w:val="hu-HU"/>
-              </w:rPr>
-              <w:t xml:space="preserve"> </w:t>
-            </w:r>
-            <w:proofErr w:type="spellStart"/>
-            <w:r>
-              <w:rPr>
-                <w:lang w:val="hu-HU"/>
-              </w:rPr>
-              <w:t>number</w:t>
-            </w:r>
-            <w:proofErr w:type="spellEnd"/>
             <w:r>
               <w:rPr>
                 <w:lang w:val="hu-HU"/>
@@ -308,16 +292,8 @@
               <w:rPr>
                 <w:lang w:val="hu-HU"/>
               </w:rPr>
-              <w:t>Email-</w:t>
+              <w:t>Email-adress</w:t>
             </w:r>
-            <w:proofErr w:type="spellStart"/>
-            <w:r>
-              <w:rPr>
-                <w:lang w:val="hu-HU"/>
-              </w:rPr>
-              <w:t>adress</w:t>
-            </w:r>
-            <w:proofErr w:type="spellEnd"/>
             <w:r>
               <w:rPr>
                 <w:lang w:val="hu-HU"/>
@@ -332,14 +308,12 @@
                 <w:lang w:val="hu-HU"/>
               </w:rPr>
             </w:pPr>
-            <w:proofErr w:type="spellStart"/>
             <w:r>
               <w:rPr>
                 <w:lang w:val="hu-HU"/>
               </w:rPr>
               <w:t>Webpage</w:t>
             </w:r>
-            <w:proofErr w:type="spellEnd"/>
             <w:r>
               <w:rPr>
                 <w:lang w:val="hu-HU"/>
@@ -454,44 +428,8 @@
         <w:rPr>
           <w:lang w:val="hu-HU"/>
         </w:rPr>
-        <w:t xml:space="preserve">University of Miskolc, </w:t>
+        <w:t>University of Miskolc, Electrical engineer Bsc</w:t>
       </w:r>
-      <w:proofErr w:type="spellStart"/>
-      <w:r>
-        <w:rPr>
-          <w:lang w:val="hu-HU"/>
-        </w:rPr>
-        <w:t>Electrical</w:t>
-      </w:r>
-      <w:proofErr w:type="spellEnd"/>
-      <w:r>
-        <w:rPr>
-          <w:lang w:val="hu-HU"/>
-        </w:rPr>
-        <w:t xml:space="preserve"> </w:t>
-      </w:r>
-      <w:proofErr w:type="spellStart"/>
-      <w:r>
-        <w:rPr>
-          <w:lang w:val="hu-HU"/>
-        </w:rPr>
-        <w:t>engineer</w:t>
-      </w:r>
-      <w:proofErr w:type="spellEnd"/>
-      <w:r>
-        <w:rPr>
-          <w:lang w:val="hu-HU"/>
-        </w:rPr>
-        <w:t xml:space="preserve"> </w:t>
-      </w:r>
-      <w:proofErr w:type="spellStart"/>
-      <w:r>
-        <w:rPr>
-          <w:lang w:val="hu-HU"/>
-        </w:rPr>
-        <w:t>Bsc</w:t>
-      </w:r>
-      <w:proofErr w:type="spellEnd"/>
     </w:p>
     <w:p>
       <w:pPr>
@@ -582,43 +520,7 @@
                                 <w:szCs w:val="24"/>
                                 <w:lang w:val="en-US"/>
                               </w:rPr>
-                              <w:t xml:space="preserve">I was born is </w:t>
-                            </w:r>
-                            <w:proofErr w:type="spellStart"/>
-                            <w:r>
-                              <w:rPr>
-                                <w:sz w:val="24"/>
-                                <w:szCs w:val="24"/>
-                                <w:lang w:val="en-US"/>
-                              </w:rPr>
-                              <w:t>Roznava</w:t>
-                            </w:r>
-                            <w:proofErr w:type="spellEnd"/>
-                            <w:r>
-                              <w:rPr>
-                                <w:sz w:val="24"/>
-                                <w:szCs w:val="24"/>
-                                <w:lang w:val="en-US"/>
-                              </w:rPr>
-                              <w:t xml:space="preserve">, in Slovakia, but my parents are </w:t>
-                            </w:r>
-                            <w:proofErr w:type="spellStart"/>
-                            <w:r>
-                              <w:rPr>
-                                <w:sz w:val="24"/>
-                                <w:szCs w:val="24"/>
-                                <w:lang w:val="en-US"/>
-                              </w:rPr>
-                              <w:t>hungarian</w:t>
-                            </w:r>
-                            <w:proofErr w:type="spellEnd"/>
-                            <w:r>
-                              <w:rPr>
-                                <w:sz w:val="24"/>
-                                <w:szCs w:val="24"/>
-                                <w:lang w:val="en-US"/>
-                              </w:rPr>
-                              <w:t>.</w:t>
+                              <w:t>I was born is Roznava, in Slovakia, but my parents are hungarian.</w:t>
                             </w:r>
                             <w:r>
                               <w:rPr>
@@ -634,25 +536,7 @@
                                 <w:szCs w:val="24"/>
                                 <w:lang w:val="en-US"/>
                               </w:rPr>
-                              <w:t xml:space="preserve">I moved to Miskolc, when </w:t>
-                            </w:r>
-                            <w:proofErr w:type="spellStart"/>
-                            <w:r>
-                              <w:rPr>
-                                <w:sz w:val="24"/>
-                                <w:szCs w:val="24"/>
-                                <w:lang w:val="en-US"/>
-                              </w:rPr>
-                              <w:t>i</w:t>
-                            </w:r>
-                            <w:proofErr w:type="spellEnd"/>
-                            <w:r>
-                              <w:rPr>
-                                <w:sz w:val="24"/>
-                                <w:szCs w:val="24"/>
-                                <w:lang w:val="en-US"/>
-                              </w:rPr>
-                              <w:t xml:space="preserve"> started high school</w:t>
+                              <w:t>I moved to Miskolc, when i started high school</w:t>
                             </w:r>
                             <w:r>
                               <w:rPr>
@@ -668,79 +552,7 @@
                                 <w:szCs w:val="24"/>
                                 <w:lang w:val="en-US"/>
                               </w:rPr>
-                              <w:t xml:space="preserve">I graduated at </w:t>
-                            </w:r>
-                            <w:proofErr w:type="spellStart"/>
-                            <w:r>
-                              <w:rPr>
-                                <w:sz w:val="24"/>
-                                <w:szCs w:val="24"/>
-                                <w:lang w:val="en-US"/>
-                              </w:rPr>
-                              <w:t>Lévay</w:t>
-                            </w:r>
-                            <w:proofErr w:type="spellEnd"/>
-                            <w:r>
-                              <w:rPr>
-                                <w:sz w:val="24"/>
-                                <w:szCs w:val="24"/>
-                                <w:lang w:val="en-US"/>
-                              </w:rPr>
-                              <w:t xml:space="preserve"> </w:t>
-                            </w:r>
-                            <w:proofErr w:type="spellStart"/>
-                            <w:r>
-                              <w:rPr>
-                                <w:sz w:val="24"/>
-                                <w:szCs w:val="24"/>
-                                <w:lang w:val="en-US"/>
-                              </w:rPr>
-                              <w:t>József</w:t>
-                            </w:r>
-                            <w:proofErr w:type="spellEnd"/>
-                            <w:r>
-                              <w:rPr>
-                                <w:sz w:val="24"/>
-                                <w:szCs w:val="24"/>
-                                <w:lang w:val="en-US"/>
-                              </w:rPr>
-                              <w:t xml:space="preserve"> </w:t>
-                            </w:r>
-                            <w:proofErr w:type="spellStart"/>
-                            <w:r>
-                              <w:rPr>
-                                <w:sz w:val="24"/>
-                                <w:szCs w:val="24"/>
-                                <w:lang w:val="en-US"/>
-                              </w:rPr>
-                              <w:t>Reformated</w:t>
-                            </w:r>
-                            <w:proofErr w:type="spellEnd"/>
-                            <w:r>
-                              <w:rPr>
-                                <w:sz w:val="24"/>
-                                <w:szCs w:val="24"/>
-                                <w:lang w:val="en-US"/>
-                              </w:rPr>
-                              <w:t xml:space="preserve"> high school with excellent rating. Now I’m studying in University of Miskolc on Electrical engineer </w:t>
-                            </w:r>
-                            <w:proofErr w:type="spellStart"/>
-                            <w:r>
-                              <w:rPr>
-                                <w:sz w:val="24"/>
-                                <w:szCs w:val="24"/>
-                                <w:lang w:val="en-US"/>
-                              </w:rPr>
-                              <w:t>Bsc</w:t>
-                            </w:r>
-                            <w:proofErr w:type="spellEnd"/>
-                            <w:r>
-                              <w:rPr>
-                                <w:sz w:val="24"/>
-                                <w:szCs w:val="24"/>
-                                <w:lang w:val="en-US"/>
-                              </w:rPr>
-                              <w:t xml:space="preserve"> department. </w:t>
+                              <w:t xml:space="preserve">I graduated at Lévay József Reformated high school with excellent rating. Now I’m studying in University of Miskolc on Electrical engineer Bsc department. </w:t>
                             </w:r>
                             <w:r>
                               <w:rPr>
@@ -756,25 +568,7 @@
                                 <w:szCs w:val="24"/>
                                 <w:lang w:val="en-US"/>
                               </w:rPr>
-                              <w:t xml:space="preserve">After I finished the Bachelor’s degree here, I want to continue my studies in Vienna on Computer Science </w:t>
-                            </w:r>
-                            <w:proofErr w:type="spellStart"/>
-                            <w:r>
-                              <w:rPr>
-                                <w:sz w:val="24"/>
-                                <w:szCs w:val="24"/>
-                                <w:lang w:val="en-US"/>
-                              </w:rPr>
-                              <w:t>Msc</w:t>
-                            </w:r>
-                            <w:proofErr w:type="spellEnd"/>
-                            <w:r>
-                              <w:rPr>
-                                <w:sz w:val="24"/>
-                                <w:szCs w:val="24"/>
-                                <w:lang w:val="en-US"/>
-                              </w:rPr>
-                              <w:t xml:space="preserve">. </w:t>
+                              <w:t xml:space="preserve">After I finished the Bachelor’s degree here, I want to continue my studies in Vienna on Computer Science Msc. </w:t>
                             </w:r>
                             <w:r>
                               <w:rPr>
@@ -830,25 +624,7 @@
                                 <w:szCs w:val="24"/>
                                 <w:lang w:val="en-US"/>
                               </w:rPr>
-                              <w:t xml:space="preserve">My idols are Bill Gates, Elon Musk and </w:t>
-                            </w:r>
-                            <w:proofErr w:type="spellStart"/>
-                            <w:r>
-                              <w:rPr>
-                                <w:sz w:val="24"/>
-                                <w:szCs w:val="24"/>
-                                <w:lang w:val="en-US"/>
-                              </w:rPr>
-                              <w:t>Miklós</w:t>
-                            </w:r>
-                            <w:proofErr w:type="spellEnd"/>
-                            <w:r>
-                              <w:rPr>
-                                <w:sz w:val="24"/>
-                                <w:szCs w:val="24"/>
-                                <w:lang w:val="en-US"/>
-                              </w:rPr>
-                              <w:t xml:space="preserve"> Horthy.</w:t>
+                              <w:t>My idols are Bill Gates, Elon Musk and Miklós Horthy.</w:t>
                             </w:r>
                           </w:p>
                           <w:p>
@@ -1237,14 +1013,12 @@
           <w:lang w:val="hu-HU"/>
         </w:rPr>
       </w:pPr>
-      <w:proofErr w:type="spellStart"/>
       <w:r>
         <w:rPr>
           <w:lang w:val="hu-HU"/>
         </w:rPr>
         <w:t>Tutor</w:t>
       </w:r>
-      <w:proofErr w:type="spellEnd"/>
       <w:r>
         <w:rPr>
           <w:lang w:val="hu-HU" w:bidi="hu"/>
@@ -1293,78 +1067,42 @@
           <w:lang w:val="hu-HU"/>
         </w:rPr>
       </w:pPr>
-      <w:proofErr w:type="spellStart"/>
       <w:r>
         <w:rPr>
           <w:lang w:val="hu-HU"/>
         </w:rPr>
-        <w:t>Teaching</w:t>
+        <w:t xml:space="preserve">Teaching: </w:t>
       </w:r>
-      <w:proofErr w:type="spellEnd"/>
-      <w:r>
-        <w:rPr>
-          <w:lang w:val="hu-HU"/>
-        </w:rPr>
-        <w:t xml:space="preserve">: </w:t>
-      </w:r>
-      <w:proofErr w:type="spellStart"/>
-      <w:proofErr w:type="gramStart"/>
       <w:r>
         <w:rPr>
           <w:lang w:val="hu-HU"/>
         </w:rPr>
         <w:t>Analisys</w:t>
       </w:r>
-      <w:proofErr w:type="spellEnd"/>
       <w:r>
         <w:rPr>
           <w:lang w:val="hu-HU"/>
         </w:rPr>
-        <w:t>(</w:t>
+        <w:t xml:space="preserve">(1,2), </w:t>
       </w:r>
-      <w:proofErr w:type="gramEnd"/>
-      <w:r>
-        <w:rPr>
-          <w:lang w:val="hu-HU"/>
-        </w:rPr>
-        <w:t xml:space="preserve">1,2), </w:t>
-      </w:r>
-      <w:proofErr w:type="spellStart"/>
       <w:r>
         <w:rPr>
           <w:lang w:val="hu-HU"/>
         </w:rPr>
         <w:t>Linear</w:t>
       </w:r>
-      <w:proofErr w:type="spellEnd"/>
       <w:r>
         <w:rPr>
           <w:lang w:val="hu-HU"/>
         </w:rPr>
         <w:t xml:space="preserve"> Algebra, </w:t>
       </w:r>
-      <w:proofErr w:type="spellStart"/>
       <w:r>
         <w:rPr>
           <w:lang w:val="hu-HU"/>
         </w:rPr>
-        <w:t>Electrical</w:t>
+        <w:t>Electrical calculations</w:t>
       </w:r>
-      <w:proofErr w:type="spellEnd"/>
-      <w:r>
-        <w:rPr>
-          <w:lang w:val="hu-HU"/>
-        </w:rPr>
-        <w:t xml:space="preserve"> </w:t>
-      </w:r>
-      <w:proofErr w:type="spellStart"/>
-      <w:r>
-        <w:rPr>
-          <w:lang w:val="hu-HU"/>
-        </w:rPr>
-        <w:t>calculations</w:t>
-      </w:r>
-      <w:proofErr w:type="spellEnd"/>
       <w:r>
         <w:rPr>
           <w:lang w:val="hu-HU"/>
@@ -1377,14 +1115,12 @@
         </w:rPr>
         <w:t xml:space="preserve"> </w:t>
       </w:r>
-      <w:proofErr w:type="spellStart"/>
       <w:r>
         <w:rPr>
           <w:lang w:val="hu-HU"/>
         </w:rPr>
         <w:t>systems</w:t>
       </w:r>
-      <w:proofErr w:type="spellEnd"/>
       <w:r>
         <w:rPr>
           <w:lang w:val="hu-HU"/>
@@ -1401,28 +1137,12 @@
           <w:lang w:val="hu-HU"/>
         </w:rPr>
       </w:pPr>
-      <w:proofErr w:type="spellStart"/>
       <w:r>
         <w:rPr>
           <w:lang w:val="hu-HU"/>
         </w:rPr>
-        <w:t>Private</w:t>
+        <w:t>Private lessons</w:t>
       </w:r>
-      <w:proofErr w:type="spellEnd"/>
-      <w:r>
-        <w:rPr>
-          <w:lang w:val="hu-HU"/>
-        </w:rPr>
-        <w:t xml:space="preserve"> </w:t>
-      </w:r>
-      <w:proofErr w:type="spellStart"/>
-      <w:r>
-        <w:rPr>
-          <w:lang w:val="hu-HU"/>
-        </w:rPr>
-        <w:t>lessons</w:t>
-      </w:r>
-      <w:proofErr w:type="spellEnd"/>
     </w:p>
     <w:p>
       <w:pPr>
@@ -1459,70 +1179,12 @@
           <w:lang w:val="hu-HU"/>
         </w:rPr>
       </w:pPr>
-      <w:proofErr w:type="spellStart"/>
       <w:r>
         <w:rPr>
           <w:lang w:val="hu-HU"/>
         </w:rPr>
-        <w:t>Electrical</w:t>
+        <w:t>Electrical engineering, programming and mathematical subjects</w:t>
       </w:r>
-      <w:proofErr w:type="spellEnd"/>
-      <w:r>
-        <w:rPr>
-          <w:lang w:val="hu-HU"/>
-        </w:rPr>
-        <w:t xml:space="preserve"> </w:t>
-      </w:r>
-      <w:proofErr w:type="spellStart"/>
-      <w:r>
-        <w:rPr>
-          <w:lang w:val="hu-HU"/>
-        </w:rPr>
-        <w:t>engineering</w:t>
-      </w:r>
-      <w:proofErr w:type="spellEnd"/>
-      <w:r>
-        <w:rPr>
-          <w:lang w:val="hu-HU"/>
-        </w:rPr>
-        <w:t xml:space="preserve">, </w:t>
-      </w:r>
-      <w:proofErr w:type="spellStart"/>
-      <w:r>
-        <w:rPr>
-          <w:lang w:val="hu-HU"/>
-        </w:rPr>
-        <w:t>programming</w:t>
-      </w:r>
-      <w:proofErr w:type="spellEnd"/>
-      <w:r>
-        <w:rPr>
-          <w:lang w:val="hu-HU"/>
-        </w:rPr>
-        <w:t xml:space="preserve"> and </w:t>
-      </w:r>
-      <w:proofErr w:type="spellStart"/>
-      <w:r>
-        <w:rPr>
-          <w:lang w:val="hu-HU"/>
-        </w:rPr>
-        <w:t>mathematical</w:t>
-      </w:r>
-      <w:proofErr w:type="spellEnd"/>
-      <w:r>
-        <w:rPr>
-          <w:lang w:val="hu-HU"/>
-        </w:rPr>
-        <w:t xml:space="preserve"> </w:t>
-      </w:r>
-      <w:proofErr w:type="spellStart"/>
-      <w:r>
-        <w:rPr>
-          <w:lang w:val="hu-HU"/>
-        </w:rPr>
-        <w:t>subjects</w:t>
-      </w:r>
-      <w:proofErr w:type="spellEnd"/>
     </w:p>
     <w:p>
       <w:pPr>
@@ -1557,86 +1219,8 @@
         <w:rPr>
           <w:lang w:val="hu-HU"/>
         </w:rPr>
-        <w:t>University-</w:t>
+        <w:t>University-level knowledge of mathematics, and most of electrical engineer subjects</w:t>
       </w:r>
-      <w:proofErr w:type="spellStart"/>
-      <w:r>
-        <w:rPr>
-          <w:lang w:val="hu-HU"/>
-        </w:rPr>
-        <w:t>level</w:t>
-      </w:r>
-      <w:proofErr w:type="spellEnd"/>
-      <w:r>
-        <w:rPr>
-          <w:lang w:val="hu-HU"/>
-        </w:rPr>
-        <w:t xml:space="preserve"> </w:t>
-      </w:r>
-      <w:proofErr w:type="spellStart"/>
-      <w:r>
-        <w:rPr>
-          <w:lang w:val="hu-HU"/>
-        </w:rPr>
-        <w:t>knowledge</w:t>
-      </w:r>
-      <w:proofErr w:type="spellEnd"/>
-      <w:r>
-        <w:rPr>
-          <w:lang w:val="hu-HU"/>
-        </w:rPr>
-        <w:t xml:space="preserve"> of </w:t>
-      </w:r>
-      <w:proofErr w:type="spellStart"/>
-      <w:r>
-        <w:rPr>
-          <w:lang w:val="hu-HU"/>
-        </w:rPr>
-        <w:t>mathematics</w:t>
-      </w:r>
-      <w:proofErr w:type="spellEnd"/>
-      <w:r>
-        <w:rPr>
-          <w:lang w:val="hu-HU"/>
-        </w:rPr>
-        <w:t xml:space="preserve">, and most of </w:t>
-      </w:r>
-      <w:proofErr w:type="spellStart"/>
-      <w:r>
-        <w:rPr>
-          <w:lang w:val="hu-HU"/>
-        </w:rPr>
-        <w:t>electrical</w:t>
-      </w:r>
-      <w:proofErr w:type="spellEnd"/>
-      <w:r>
-        <w:rPr>
-          <w:lang w:val="hu-HU"/>
-        </w:rPr>
-        <w:t xml:space="preserve"> </w:t>
-      </w:r>
-      <w:proofErr w:type="spellStart"/>
-      <w:r>
-        <w:rPr>
-          <w:lang w:val="hu-HU"/>
-        </w:rPr>
-        <w:t>engineer</w:t>
-      </w:r>
-      <w:proofErr w:type="spellEnd"/>
-      <w:r>
-        <w:rPr>
-          <w:lang w:val="hu-HU"/>
-        </w:rPr>
-        <w:t xml:space="preserve"> </w:t>
-      </w:r>
-      <w:proofErr w:type="spellStart"/>
-      <w:r>
-        <w:rPr>
-          <w:lang w:val="hu-HU"/>
-        </w:rPr>
-        <w:t>subjects</w:t>
-      </w:r>
-      <w:proofErr w:type="spellEnd"/>
     </w:p>
     <w:p>
       <w:pPr>
@@ -1650,126 +1234,12 @@
           <w:lang w:val="hu-HU"/>
         </w:rPr>
       </w:pPr>
-      <w:proofErr w:type="spellStart"/>
       <w:r>
         <w:rPr>
           <w:lang w:val="hu-HU"/>
         </w:rPr>
-        <w:t>Medium</w:t>
+        <w:t>Medium knowledge of specialized computer programs: matlab, labview, xilinx-ise, office products</w:t>
       </w:r>
-      <w:proofErr w:type="spellEnd"/>
-      <w:r>
-        <w:rPr>
-          <w:lang w:val="hu-HU"/>
-        </w:rPr>
-        <w:t xml:space="preserve"> </w:t>
-      </w:r>
-      <w:proofErr w:type="spellStart"/>
-      <w:r>
-        <w:rPr>
-          <w:lang w:val="hu-HU"/>
-        </w:rPr>
-        <w:t>knowledge</w:t>
-      </w:r>
-      <w:proofErr w:type="spellEnd"/>
-      <w:r>
-        <w:rPr>
-          <w:lang w:val="hu-HU"/>
-        </w:rPr>
-        <w:t xml:space="preserve"> of </w:t>
-      </w:r>
-      <w:proofErr w:type="spellStart"/>
-      <w:r>
-        <w:rPr>
-          <w:lang w:val="hu-HU"/>
-        </w:rPr>
-        <w:t>specialized</w:t>
-      </w:r>
-      <w:proofErr w:type="spellEnd"/>
-      <w:r>
-        <w:rPr>
-          <w:lang w:val="hu-HU"/>
-        </w:rPr>
-        <w:t xml:space="preserve"> computer </w:t>
-      </w:r>
-      <w:proofErr w:type="spellStart"/>
-      <w:r>
-        <w:rPr>
-          <w:lang w:val="hu-HU"/>
-        </w:rPr>
-        <w:t>programs</w:t>
-      </w:r>
-      <w:proofErr w:type="spellEnd"/>
-      <w:r>
-        <w:rPr>
-          <w:lang w:val="hu-HU"/>
-        </w:rPr>
-        <w:t xml:space="preserve">: </w:t>
-      </w:r>
-      <w:proofErr w:type="spellStart"/>
-      <w:r>
-        <w:rPr>
-          <w:lang w:val="hu-HU"/>
-        </w:rPr>
-        <w:t>matlab</w:t>
-      </w:r>
-      <w:proofErr w:type="spellEnd"/>
-      <w:r>
-        <w:rPr>
-          <w:lang w:val="hu-HU"/>
-        </w:rPr>
-        <w:t xml:space="preserve">, </w:t>
-      </w:r>
-      <w:proofErr w:type="spellStart"/>
-      <w:r>
-        <w:rPr>
-          <w:lang w:val="hu-HU"/>
-        </w:rPr>
-        <w:t>labview</w:t>
-      </w:r>
-      <w:proofErr w:type="spellEnd"/>
-      <w:r>
-        <w:rPr>
-          <w:lang w:val="hu-HU"/>
-        </w:rPr>
-        <w:t xml:space="preserve">, </w:t>
-      </w:r>
-      <w:proofErr w:type="spellStart"/>
-      <w:r>
-        <w:rPr>
-          <w:lang w:val="hu-HU"/>
-        </w:rPr>
-        <w:t>xilinx-ise</w:t>
-      </w:r>
-      <w:proofErr w:type="spellEnd"/>
-      <w:r>
-        <w:rPr>
-          <w:lang w:val="hu-HU"/>
-        </w:rPr>
-        <w:t xml:space="preserve">, </w:t>
-      </w:r>
-      <w:proofErr w:type="spellStart"/>
-      <w:r>
-        <w:rPr>
-          <w:lang w:val="hu-HU"/>
-        </w:rPr>
-        <w:t>office</w:t>
-      </w:r>
-      <w:proofErr w:type="spellEnd"/>
-      <w:r>
-        <w:rPr>
-          <w:lang w:val="hu-HU"/>
-        </w:rPr>
-        <w:t xml:space="preserve"> </w:t>
-      </w:r>
-      <w:proofErr w:type="spellStart"/>
-      <w:r>
-        <w:rPr>
-          <w:lang w:val="hu-HU"/>
-        </w:rPr>
-        <w:t>products</w:t>
-      </w:r>
-      <w:proofErr w:type="spellEnd"/>
     </w:p>
     <w:p>
       <w:pPr>
@@ -1783,89 +1253,11 @@
           <w:lang w:val="hu-HU"/>
         </w:rPr>
       </w:pPr>
-      <w:proofErr w:type="spellStart"/>
       <w:r>
         <w:rPr>
           <w:lang w:val="hu-HU"/>
         </w:rPr>
-        <w:t>Using</w:t>
-      </w:r>
-      <w:proofErr w:type="spellEnd"/>
-      <w:r>
-        <w:rPr>
-          <w:lang w:val="hu-HU"/>
-        </w:rPr>
-        <w:t xml:space="preserve"> </w:t>
-      </w:r>
-      <w:proofErr w:type="spellStart"/>
-      <w:r>
-        <w:rPr>
-          <w:lang w:val="hu-HU"/>
-        </w:rPr>
-        <w:t>linux</w:t>
-      </w:r>
-      <w:proofErr w:type="spellEnd"/>
-      <w:r>
-        <w:rPr>
-          <w:lang w:val="hu-HU"/>
-        </w:rPr>
-        <w:t xml:space="preserve"> and </w:t>
-      </w:r>
-      <w:proofErr w:type="spellStart"/>
-      <w:r>
-        <w:rPr>
-          <w:lang w:val="hu-HU"/>
-        </w:rPr>
-        <w:t>windows</w:t>
-      </w:r>
-      <w:proofErr w:type="spellEnd"/>
-      <w:r>
-        <w:rPr>
-          <w:lang w:val="hu-HU"/>
-        </w:rPr>
-        <w:t xml:space="preserve"> </w:t>
-      </w:r>
-      <w:proofErr w:type="spellStart"/>
-      <w:r>
-        <w:rPr>
-          <w:lang w:val="hu-HU"/>
-        </w:rPr>
-        <w:t>systems</w:t>
-      </w:r>
-      <w:proofErr w:type="spellEnd"/>
-      <w:r>
-        <w:rPr>
-          <w:lang w:val="hu-HU"/>
-        </w:rPr>
-        <w:t xml:space="preserve"> and </w:t>
-      </w:r>
-      <w:proofErr w:type="spellStart"/>
-      <w:r>
-        <w:rPr>
-          <w:lang w:val="hu-HU"/>
-        </w:rPr>
-        <w:t>the</w:t>
-      </w:r>
-      <w:proofErr w:type="spellEnd"/>
-      <w:r>
-        <w:rPr>
-          <w:lang w:val="hu-HU"/>
-        </w:rPr>
-        <w:t xml:space="preserve"> </w:t>
-      </w:r>
-      <w:proofErr w:type="spellStart"/>
-      <w:r>
-        <w:rPr>
-          <w:lang w:val="hu-HU"/>
-        </w:rPr>
-        <w:t>command</w:t>
-      </w:r>
-      <w:proofErr w:type="spellEnd"/>
-      <w:r>
-        <w:rPr>
-          <w:lang w:val="hu-HU"/>
-        </w:rPr>
-        <w:t xml:space="preserve"> line </w:t>
+        <w:t xml:space="preserve">Using linux and windows systems and the command line </w:t>
       </w:r>
     </w:p>
     <w:p>
@@ -1881,47 +1273,13 @@
           <w:lang w:val="hu-HU"/>
         </w:rPr>
       </w:pPr>
-      <w:proofErr w:type="spellStart"/>
       <w:r>
         <w:rPr>
           <w:u w:val="single"/>
           <w:lang w:val="hu-HU"/>
         </w:rPr>
-        <w:t>Self-taught</w:t>
+        <w:t>Self-taught programming skills</w:t>
       </w:r>
-      <w:proofErr w:type="spellEnd"/>
-      <w:r>
-        <w:rPr>
-          <w:u w:val="single"/>
-          <w:lang w:val="hu-HU"/>
-        </w:rPr>
-        <w:t xml:space="preserve"> </w:t>
-      </w:r>
-      <w:proofErr w:type="spellStart"/>
-      <w:r>
-        <w:rPr>
-          <w:u w:val="single"/>
-          <w:lang w:val="hu-HU"/>
-        </w:rPr>
-        <w:t>programming</w:t>
-      </w:r>
-      <w:proofErr w:type="spellEnd"/>
-      <w:r>
-        <w:rPr>
-          <w:u w:val="single"/>
-          <w:lang w:val="hu-HU"/>
-        </w:rPr>
-        <w:t xml:space="preserve"> </w:t>
-      </w:r>
-      <w:proofErr w:type="spellStart"/>
-      <w:r>
-        <w:rPr>
-          <w:u w:val="single"/>
-          <w:lang w:val="hu-HU"/>
-        </w:rPr>
-        <w:t>skills</w:t>
-      </w:r>
-      <w:proofErr w:type="spellEnd"/>
       <w:r>
         <w:rPr>
           <w:u w:val="single"/>
@@ -1943,56 +1301,18 @@
           <w:lang w:val="hu-HU"/>
         </w:rPr>
       </w:pPr>
-      <w:proofErr w:type="spellStart"/>
       <w:r>
         <w:rPr>
           <w:lang w:val="hu-HU"/>
         </w:rPr>
-        <w:t>Low</w:t>
+        <w:t>Low level: C#, pascal, json</w:t>
       </w:r>
-      <w:proofErr w:type="spellEnd"/>
       <w:r>
         <w:rPr>
           <w:lang w:val="hu-HU"/>
         </w:rPr>
-        <w:t xml:space="preserve"> </w:t>
+        <w:t>, jquery</w:t>
       </w:r>
-      <w:proofErr w:type="spellStart"/>
-      <w:r>
-        <w:rPr>
-          <w:lang w:val="hu-HU"/>
-        </w:rPr>
-        <w:t>level</w:t>
-      </w:r>
-      <w:proofErr w:type="spellEnd"/>
-      <w:r>
-        <w:rPr>
-          <w:lang w:val="hu-HU"/>
-        </w:rPr>
-        <w:t xml:space="preserve">: C#, pascal, </w:t>
-      </w:r>
-      <w:proofErr w:type="spellStart"/>
-      <w:r>
-        <w:rPr>
-          <w:lang w:val="hu-HU"/>
-        </w:rPr>
-        <w:t>json</w:t>
-      </w:r>
-      <w:proofErr w:type="spellEnd"/>
-      <w:r>
-        <w:rPr>
-          <w:lang w:val="hu-HU"/>
-        </w:rPr>
-        <w:t xml:space="preserve">, </w:t>
-      </w:r>
-      <w:proofErr w:type="spellStart"/>
-      <w:r>
-        <w:rPr>
-          <w:lang w:val="hu-HU"/>
-        </w:rPr>
-        <w:t>jquery</w:t>
-      </w:r>
-      <w:proofErr w:type="spellEnd"/>
     </w:p>
     <w:p>
       <w:pPr>
@@ -2007,72 +1327,20 @@
           <w:lang w:val="hu-HU"/>
         </w:rPr>
       </w:pPr>
-      <w:proofErr w:type="spellStart"/>
       <w:r>
         <w:rPr>
           <w:lang w:val="hu-HU"/>
         </w:rPr>
-        <w:t>Medium</w:t>
+        <w:t>Medium level: c/c++, python(django, tkinter</w:t>
       </w:r>
-      <w:proofErr w:type="spellEnd"/>
       <w:r>
         <w:rPr>
           <w:lang w:val="hu-HU"/>
         </w:rPr>
-        <w:t xml:space="preserve"> </w:t>
+        <w:t>,sqlite3</w:t>
       </w:r>
-      <w:proofErr w:type="spellStart"/>
-      <w:r>
-        <w:rPr>
-          <w:lang w:val="hu-HU"/>
-        </w:rPr>
-        <w:t>level</w:t>
-      </w:r>
-      <w:proofErr w:type="spellEnd"/>
-      <w:r>
-        <w:rPr>
-          <w:lang w:val="hu-HU"/>
-        </w:rPr>
-        <w:t xml:space="preserve">: c/c++, </w:t>
-      </w:r>
-      <w:proofErr w:type="spellStart"/>
-      <w:proofErr w:type="gramStart"/>
-      <w:r>
-        <w:rPr>
-          <w:lang w:val="hu-HU"/>
-        </w:rPr>
-        <w:t>python</w:t>
-      </w:r>
-      <w:proofErr w:type="spellEnd"/>
-      <w:r>
-        <w:rPr>
-          <w:lang w:val="hu-HU"/>
-        </w:rPr>
-        <w:t>(</w:t>
-      </w:r>
-      <w:proofErr w:type="spellStart"/>
-      <w:proofErr w:type="gramEnd"/>
-      <w:r>
-        <w:rPr>
-          <w:lang w:val="hu-HU"/>
-        </w:rPr>
-        <w:t>django</w:t>
-      </w:r>
-      <w:proofErr w:type="spellEnd"/>
-      <w:r>
-        <w:rPr>
-          <w:lang w:val="hu-HU"/>
-        </w:rPr>
-        <w:t xml:space="preserve">, </w:t>
-      </w:r>
-      <w:proofErr w:type="spellStart"/>
-      <w:r>
-        <w:rPr>
-          <w:lang w:val="hu-HU"/>
-        </w:rPr>
-        <w:t>tkinter</w:t>
-      </w:r>
-      <w:proofErr w:type="spellEnd"/>
+      <w:bookmarkStart w:id="0" w:name="_GoBack"/>
+      <w:bookmarkEnd w:id="0"/>
       <w:r>
         <w:rPr>
           <w:lang w:val="hu-HU"/>
@@ -2083,72 +1351,8 @@
         <w:rPr>
           <w:lang w:val="hu-HU"/>
         </w:rPr>
-        <w:t xml:space="preserve">, </w:t>
+        <w:t>, html-css-js, Bootstrap, git</w:t>
       </w:r>
-      <w:proofErr w:type="spellStart"/>
-      <w:r>
-        <w:rPr>
-          <w:lang w:val="hu-HU"/>
-        </w:rPr>
-        <w:t>html-css-js</w:t>
-      </w:r>
-      <w:proofErr w:type="spellEnd"/>
-      <w:r>
-        <w:rPr>
-          <w:lang w:val="hu-HU"/>
-        </w:rPr>
-        <w:t xml:space="preserve">, </w:t>
-      </w:r>
-      <w:proofErr w:type="spellStart"/>
-      <w:r>
-        <w:rPr>
-          <w:lang w:val="hu-HU"/>
-        </w:rPr>
-        <w:t>postgresql</w:t>
-      </w:r>
-      <w:proofErr w:type="spellEnd"/>
-      <w:r>
-        <w:rPr>
-          <w:lang w:val="hu-HU"/>
-        </w:rPr>
-        <w:t xml:space="preserve">, sqlite3, </w:t>
-      </w:r>
-      <w:proofErr w:type="spellStart"/>
-      <w:r>
-        <w:rPr>
-          <w:lang w:val="hu-HU"/>
-        </w:rPr>
-        <w:t>MySQL</w:t>
-      </w:r>
-      <w:proofErr w:type="spellEnd"/>
-      <w:r>
-        <w:rPr>
-          <w:lang w:val="hu-HU"/>
-        </w:rPr>
-        <w:t xml:space="preserve">, </w:t>
-      </w:r>
-      <w:proofErr w:type="spellStart"/>
-      <w:r>
-        <w:rPr>
-          <w:lang w:val="hu-HU"/>
-        </w:rPr>
-        <w:t>Bootstrap</w:t>
-      </w:r>
-      <w:proofErr w:type="spellEnd"/>
-      <w:r>
-        <w:rPr>
-          <w:lang w:val="hu-HU"/>
-        </w:rPr>
-        <w:t xml:space="preserve">, </w:t>
-      </w:r>
-      <w:proofErr w:type="spellStart"/>
-      <w:r>
-        <w:rPr>
-          <w:lang w:val="hu-HU"/>
-        </w:rPr>
-        <w:t>git</w:t>
-      </w:r>
-      <w:proofErr w:type="spellEnd"/>
     </w:p>
     <w:p>
       <w:pPr>
@@ -2163,7 +1367,6 @@
           <w:lang w:val="hu-HU"/>
         </w:rPr>
       </w:pPr>
-      <w:proofErr w:type="spellStart"/>
       <w:r>
         <w:rPr>
           <w:lang w:val="hu-HU"/>
@@ -2176,79 +1379,12 @@
         </w:rPr>
         <w:t>s</w:t>
       </w:r>
-      <w:bookmarkStart w:id="0" w:name="_GoBack"/>
-      <w:bookmarkEnd w:id="0"/>
-      <w:proofErr w:type="spellEnd"/>
       <w:r>
         <w:rPr>
           <w:lang w:val="hu-HU"/>
         </w:rPr>
-        <w:t xml:space="preserve">: </w:t>
+        <w:t>: VScode, pycharm, visual studio, codeblocks,atom</w:t>
       </w:r>
-      <w:proofErr w:type="spellStart"/>
-      <w:r>
-        <w:rPr>
-          <w:lang w:val="hu-HU"/>
-        </w:rPr>
-        <w:t>VScode</w:t>
-      </w:r>
-      <w:proofErr w:type="spellEnd"/>
-      <w:r>
-        <w:rPr>
-          <w:lang w:val="hu-HU"/>
-        </w:rPr>
-        <w:t xml:space="preserve">, </w:t>
-      </w:r>
-      <w:proofErr w:type="spellStart"/>
-      <w:r>
-        <w:rPr>
-          <w:lang w:val="hu-HU"/>
-        </w:rPr>
-        <w:t>pycharm</w:t>
-      </w:r>
-      <w:proofErr w:type="spellEnd"/>
-      <w:r>
-        <w:rPr>
-          <w:lang w:val="hu-HU"/>
-        </w:rPr>
-        <w:t xml:space="preserve">, </w:t>
-      </w:r>
-      <w:proofErr w:type="spellStart"/>
-      <w:r>
-        <w:rPr>
-          <w:lang w:val="hu-HU"/>
-        </w:rPr>
-        <w:t>visual</w:t>
-      </w:r>
-      <w:proofErr w:type="spellEnd"/>
-      <w:r>
-        <w:rPr>
-          <w:lang w:val="hu-HU"/>
-        </w:rPr>
-        <w:t xml:space="preserve"> </w:t>
-      </w:r>
-      <w:proofErr w:type="spellStart"/>
-      <w:r>
-        <w:rPr>
-          <w:lang w:val="hu-HU"/>
-        </w:rPr>
-        <w:t>studio</w:t>
-      </w:r>
-      <w:proofErr w:type="spellEnd"/>
-      <w:r>
-        <w:rPr>
-          <w:lang w:val="hu-HU"/>
-        </w:rPr>
-        <w:t>, codeblocks</w:t>
-      </w:r>
-      <w:proofErr w:type="gramStart"/>
-      <w:r>
-        <w:rPr>
-          <w:lang w:val="hu-HU"/>
-        </w:rPr>
-        <w:t>,atom</w:t>
-      </w:r>
-      <w:proofErr w:type="gramEnd"/>
     </w:p>
     <w:p>
       <w:pPr>
@@ -2286,96 +1422,8 @@
         <w:rPr>
           <w:lang w:val="hu-HU"/>
         </w:rPr>
-        <w:t xml:space="preserve"> </w:t>
+        <w:t xml:space="preserve"> communication skills </w:t>
       </w:r>
-      <w:proofErr w:type="spellStart"/>
-      <w:r>
-        <w:rPr>
-          <w:lang w:val="hu-HU"/>
-        </w:rPr>
-        <w:t>communication</w:t>
-      </w:r>
-      <w:proofErr w:type="spellEnd"/>
-      <w:r>
-        <w:rPr>
-          <w:lang w:val="hu-HU"/>
-        </w:rPr>
-        <w:t xml:space="preserve"> </w:t>
-      </w:r>
-      <w:proofErr w:type="spellStart"/>
-      <w:r>
-        <w:rPr>
-          <w:lang w:val="hu-HU"/>
-        </w:rPr>
-        <w:t>skills</w:t>
-      </w:r>
-      <w:proofErr w:type="spellEnd"/>
-      <w:r>
-        <w:rPr>
-          <w:lang w:val="hu-HU"/>
-        </w:rPr>
-        <w:t xml:space="preserve"> </w:t>
-      </w:r>
-    </w:p>
-    <w:p>
-      <w:pPr>
-        <w:pStyle w:val="Felsorols"/>
-        <w:spacing w:after="0" w:line="240" w:lineRule="auto"/>
-        <w:ind w:left="389"/>
-        <w:rPr>
-          <w:lang w:val="hu-HU"/>
-        </w:rPr>
-      </w:pPr>
-      <w:proofErr w:type="spellStart"/>
-      <w:r>
-        <w:rPr>
-          <w:lang w:val="hu-HU"/>
-        </w:rPr>
-        <w:t>Problem</w:t>
-      </w:r>
-      <w:proofErr w:type="spellEnd"/>
-      <w:r>
-        <w:rPr>
-          <w:lang w:val="hu-HU"/>
-        </w:rPr>
-        <w:t xml:space="preserve"> </w:t>
-      </w:r>
-      <w:proofErr w:type="spellStart"/>
-      <w:r>
-        <w:rPr>
-          <w:lang w:val="hu-HU"/>
-        </w:rPr>
-        <w:t>solving</w:t>
-      </w:r>
-      <w:proofErr w:type="spellEnd"/>
-      <w:r>
-        <w:rPr>
-          <w:lang w:val="hu-HU"/>
-        </w:rPr>
-        <w:t xml:space="preserve"> </w:t>
-      </w:r>
-      <w:proofErr w:type="spellStart"/>
-      <w:r>
-        <w:rPr>
-          <w:lang w:val="hu-HU"/>
-        </w:rPr>
-        <w:t>point</w:t>
-      </w:r>
-      <w:proofErr w:type="spellEnd"/>
-      <w:r>
-        <w:rPr>
-          <w:lang w:val="hu-HU"/>
-        </w:rPr>
-        <w:t xml:space="preserve"> of </w:t>
-      </w:r>
-      <w:proofErr w:type="spellStart"/>
-      <w:r>
-        <w:rPr>
-          <w:lang w:val="hu-HU"/>
-        </w:rPr>
-        <w:t>view</w:t>
-      </w:r>
-      <w:proofErr w:type="spellEnd"/>
     </w:p>
     <w:p>
       <w:pPr>
@@ -2390,35 +1438,7 @@
         <w:rPr>
           <w:lang w:val="hu-HU"/>
         </w:rPr>
-        <w:t>,,</w:t>
-      </w:r>
-      <w:proofErr w:type="spellStart"/>
-      <w:r>
-        <w:rPr>
-          <w:lang w:val="hu-HU"/>
-        </w:rPr>
-        <w:t>Growth</w:t>
-      </w:r>
-      <w:proofErr w:type="spellEnd"/>
-      <w:r>
-        <w:rPr>
-          <w:lang w:val="hu-HU"/>
-        </w:rPr>
-        <w:t xml:space="preserve"> </w:t>
-      </w:r>
-      <w:proofErr w:type="spellStart"/>
-      <w:r>
-        <w:rPr>
-          <w:lang w:val="hu-HU"/>
-        </w:rPr>
-        <w:t>mindset</w:t>
-      </w:r>
-      <w:proofErr w:type="spellEnd"/>
-      <w:r>
-        <w:rPr>
-          <w:lang w:val="hu-HU"/>
-        </w:rPr>
-        <w:t>”</w:t>
+        <w:t>Problem solving point of view</w:t>
       </w:r>
     </w:p>
     <w:p>
@@ -2430,28 +1450,28 @@
           <w:lang w:val="hu-HU"/>
         </w:rPr>
       </w:pPr>
-      <w:proofErr w:type="spellStart"/>
       <w:r>
         <w:rPr>
           <w:lang w:val="hu-HU"/>
         </w:rPr>
-        <w:t>Fast</w:t>
+        <w:t>,,Growth mindset”</w:t>
       </w:r>
-      <w:proofErr w:type="spellEnd"/>
+    </w:p>
+    <w:p>
+      <w:pPr>
+        <w:pStyle w:val="Felsorols"/>
+        <w:spacing w:after="0" w:line="240" w:lineRule="auto"/>
+        <w:ind w:left="389"/>
+        <w:rPr>
+          <w:lang w:val="hu-HU"/>
+        </w:rPr>
+      </w:pPr>
       <w:r>
         <w:rPr>
           <w:lang w:val="hu-HU"/>
         </w:rPr>
-        <w:t xml:space="preserve"> </w:t>
+        <w:t>Fast adaptability</w:t>
       </w:r>
-      <w:proofErr w:type="spellStart"/>
-      <w:r>
-        <w:rPr>
-          <w:lang w:val="hu-HU"/>
-        </w:rPr>
-        <w:t>adaptability</w:t>
-      </w:r>
-      <w:proofErr w:type="spellEnd"/>
     </w:p>
     <w:p>
       <w:pPr>
@@ -2468,129 +1488,15 @@
           <w:u w:val="single"/>
           <w:lang w:val="hu-HU"/>
         </w:rPr>
-        <w:t xml:space="preserve">B2 </w:t>
+        <w:t>B2 driving license</w:t>
       </w:r>
-      <w:proofErr w:type="spellStart"/>
       <w:r>
         <w:rPr>
           <w:u w:val="single"/>
           <w:lang w:val="hu-HU"/>
         </w:rPr>
-        <w:t>driving</w:t>
+        <w:t>, medium english language exam, 10 finger typing</w:t>
       </w:r>
-      <w:proofErr w:type="spellEnd"/>
-      <w:r>
-        <w:rPr>
-          <w:u w:val="single"/>
-          <w:lang w:val="hu-HU"/>
-        </w:rPr>
-        <w:t xml:space="preserve"> </w:t>
-      </w:r>
-      <w:proofErr w:type="spellStart"/>
-      <w:r>
-        <w:rPr>
-          <w:u w:val="single"/>
-          <w:lang w:val="hu-HU"/>
-        </w:rPr>
-        <w:t>license</w:t>
-      </w:r>
-      <w:proofErr w:type="spellEnd"/>
-      <w:r>
-        <w:rPr>
-          <w:u w:val="single"/>
-          <w:lang w:val="hu-HU"/>
-        </w:rPr>
-        <w:t xml:space="preserve">, </w:t>
-      </w:r>
-      <w:proofErr w:type="spellStart"/>
-      <w:r>
-        <w:rPr>
-          <w:u w:val="single"/>
-          <w:lang w:val="hu-HU"/>
-        </w:rPr>
-        <w:t>medium</w:t>
-      </w:r>
-      <w:proofErr w:type="spellEnd"/>
-      <w:r>
-        <w:rPr>
-          <w:u w:val="single"/>
-          <w:lang w:val="hu-HU"/>
-        </w:rPr>
-        <w:t xml:space="preserve"> </w:t>
-      </w:r>
-      <w:proofErr w:type="spellStart"/>
-      <w:r>
-        <w:rPr>
-          <w:u w:val="single"/>
-          <w:lang w:val="hu-HU"/>
-        </w:rPr>
-        <w:t>english</w:t>
-      </w:r>
-      <w:proofErr w:type="spellEnd"/>
-      <w:r>
-        <w:rPr>
-          <w:u w:val="single"/>
-          <w:lang w:val="hu-HU"/>
-        </w:rPr>
-        <w:t xml:space="preserve"> </w:t>
-      </w:r>
-      <w:proofErr w:type="spellStart"/>
-      <w:r>
-        <w:rPr>
-          <w:u w:val="single"/>
-          <w:lang w:val="hu-HU"/>
-        </w:rPr>
-        <w:t>language</w:t>
-      </w:r>
-      <w:proofErr w:type="spellEnd"/>
-      <w:r>
-        <w:rPr>
-          <w:u w:val="single"/>
-          <w:lang w:val="hu-HU"/>
-        </w:rPr>
-        <w:t xml:space="preserve"> </w:t>
-      </w:r>
-      <w:proofErr w:type="spellStart"/>
-      <w:r>
-        <w:rPr>
-          <w:u w:val="single"/>
-          <w:lang w:val="hu-HU"/>
-        </w:rPr>
-        <w:t>exam</w:t>
-      </w:r>
-      <w:proofErr w:type="spellEnd"/>
-      <w:r>
-        <w:rPr>
-          <w:u w:val="single"/>
-          <w:lang w:val="hu-HU"/>
-        </w:rPr>
-        <w:t xml:space="preserve">, 10 </w:t>
-      </w:r>
-      <w:proofErr w:type="spellStart"/>
-      <w:r>
-        <w:rPr>
-          <w:u w:val="single"/>
-          <w:lang w:val="hu-HU"/>
-        </w:rPr>
-        <w:t>finger</w:t>
-      </w:r>
-      <w:proofErr w:type="spellEnd"/>
-      <w:r>
-        <w:rPr>
-          <w:u w:val="single"/>
-          <w:lang w:val="hu-HU"/>
-        </w:rPr>
-        <w:t xml:space="preserve"> </w:t>
-      </w:r>
-      <w:proofErr w:type="spellStart"/>
-      <w:r>
-        <w:rPr>
-          <w:u w:val="single"/>
-          <w:lang w:val="hu-HU"/>
-        </w:rPr>
-        <w:t>typing</w:t>
-      </w:r>
-      <w:proofErr w:type="spellEnd"/>
     </w:p>
     <w:p>
       <w:pPr>
@@ -2617,187 +1523,11 @@
           <w:lang w:val="hu-HU"/>
         </w:rPr>
       </w:pPr>
-      <w:proofErr w:type="spellStart"/>
       <w:r>
         <w:rPr>
           <w:lang w:val="hu-HU"/>
         </w:rPr>
-        <w:t>I’m</w:t>
-      </w:r>
-      <w:proofErr w:type="spellEnd"/>
-      <w:r>
-        <w:rPr>
-          <w:lang w:val="hu-HU"/>
-        </w:rPr>
-        <w:t xml:space="preserve"> </w:t>
-      </w:r>
-      <w:proofErr w:type="spellStart"/>
-      <w:r>
-        <w:rPr>
-          <w:lang w:val="hu-HU"/>
-        </w:rPr>
-        <w:t>entrant</w:t>
-      </w:r>
-      <w:proofErr w:type="spellEnd"/>
-      <w:r>
-        <w:rPr>
-          <w:lang w:val="hu-HU"/>
-        </w:rPr>
-        <w:t xml:space="preserve">, </w:t>
-      </w:r>
-      <w:proofErr w:type="spellStart"/>
-      <w:r>
-        <w:rPr>
-          <w:lang w:val="hu-HU"/>
-        </w:rPr>
-        <w:t>my</w:t>
-      </w:r>
-      <w:proofErr w:type="spellEnd"/>
-      <w:r>
-        <w:rPr>
-          <w:lang w:val="hu-HU"/>
-        </w:rPr>
-        <w:t xml:space="preserve"> </w:t>
-      </w:r>
-      <w:proofErr w:type="spellStart"/>
-      <w:r>
-        <w:rPr>
-          <w:lang w:val="hu-HU"/>
-        </w:rPr>
-        <w:t>only</w:t>
-      </w:r>
-      <w:proofErr w:type="spellEnd"/>
-      <w:r>
-        <w:rPr>
-          <w:lang w:val="hu-HU"/>
-        </w:rPr>
-        <w:t xml:space="preserve"> </w:t>
-      </w:r>
-      <w:proofErr w:type="spellStart"/>
-      <w:r>
-        <w:rPr>
-          <w:lang w:val="hu-HU"/>
-        </w:rPr>
-        <w:t>reference</w:t>
-      </w:r>
-      <w:proofErr w:type="spellEnd"/>
-      <w:r>
-        <w:rPr>
-          <w:lang w:val="hu-HU"/>
-        </w:rPr>
-        <w:t xml:space="preserve"> is </w:t>
-      </w:r>
-      <w:proofErr w:type="spellStart"/>
-      <w:r>
-        <w:rPr>
-          <w:lang w:val="hu-HU"/>
-        </w:rPr>
-        <w:t>my</w:t>
-      </w:r>
-      <w:proofErr w:type="spellEnd"/>
-      <w:r>
-        <w:rPr>
-          <w:lang w:val="hu-HU"/>
-        </w:rPr>
-        <w:t xml:space="preserve"> </w:t>
-      </w:r>
-      <w:proofErr w:type="spellStart"/>
-      <w:r>
-        <w:rPr>
-          <w:lang w:val="hu-HU"/>
-        </w:rPr>
-        <w:t>webpage</w:t>
-      </w:r>
-      <w:proofErr w:type="spellEnd"/>
-      <w:r>
-        <w:rPr>
-          <w:lang w:val="hu-HU"/>
-        </w:rPr>
-        <w:t xml:space="preserve"> and </w:t>
-      </w:r>
-      <w:proofErr w:type="spellStart"/>
-      <w:r>
-        <w:rPr>
-          <w:lang w:val="hu-HU"/>
-        </w:rPr>
-        <w:t>github</w:t>
-      </w:r>
-      <w:proofErr w:type="spellEnd"/>
-      <w:r>
-        <w:rPr>
-          <w:lang w:val="hu-HU"/>
-        </w:rPr>
-        <w:t xml:space="preserve"> </w:t>
-      </w:r>
-      <w:proofErr w:type="spellStart"/>
-      <w:r>
-        <w:rPr>
-          <w:lang w:val="hu-HU"/>
-        </w:rPr>
-        <w:t>page</w:t>
-      </w:r>
-      <w:proofErr w:type="spellEnd"/>
-      <w:r>
-        <w:rPr>
-          <w:lang w:val="hu-HU"/>
-        </w:rPr>
-        <w:t xml:space="preserve">. </w:t>
-      </w:r>
-      <w:proofErr w:type="spellStart"/>
-      <w:r>
-        <w:rPr>
-          <w:lang w:val="hu-HU"/>
-        </w:rPr>
-        <w:t>I’m</w:t>
-      </w:r>
-      <w:proofErr w:type="spellEnd"/>
-      <w:r>
-        <w:rPr>
-          <w:lang w:val="hu-HU"/>
-        </w:rPr>
-        <w:t xml:space="preserve"> </w:t>
-      </w:r>
-      <w:proofErr w:type="spellStart"/>
-      <w:r>
-        <w:rPr>
-          <w:lang w:val="hu-HU"/>
-        </w:rPr>
-        <w:t>looking</w:t>
-      </w:r>
-      <w:proofErr w:type="spellEnd"/>
-      <w:r>
-        <w:rPr>
-          <w:lang w:val="hu-HU"/>
-        </w:rPr>
-        <w:t xml:space="preserve"> </w:t>
-      </w:r>
-      <w:proofErr w:type="spellStart"/>
-      <w:r>
-        <w:rPr>
-          <w:lang w:val="hu-HU"/>
-        </w:rPr>
-        <w:t>for</w:t>
-      </w:r>
-      <w:proofErr w:type="spellEnd"/>
-      <w:r>
-        <w:rPr>
-          <w:lang w:val="hu-HU"/>
-        </w:rPr>
-        <w:t xml:space="preserve"> </w:t>
-      </w:r>
-      <w:proofErr w:type="spellStart"/>
-      <w:r>
-        <w:rPr>
-          <w:lang w:val="hu-HU"/>
-        </w:rPr>
-        <w:t>internship</w:t>
-      </w:r>
-      <w:proofErr w:type="spellEnd"/>
-      <w:r>
-        <w:rPr>
-          <w:lang w:val="hu-HU"/>
-        </w:rPr>
-        <w:t>.</w:t>
+        <w:t>I’m entrant, my only reference is my webpage and github page. I’m looking for internship.</w:t>
       </w:r>
     </w:p>
     <w:sectPr>
@@ -30678,6 +29408,7 @@
     <w:rsid w:val="00B83C63"/>
     <w:rsid w:val="00B87549"/>
     <w:rsid w:val="00CC18C0"/>
+    <w:rsid w:val="00D66D05"/>
     <w:rsid w:val="00EB39EA"/>
     <w:rsid w:val="00FD6827"/>
   </w:rsids>
@@ -31454,7 +30185,7 @@
 </file>
 
 <file path=customXml/itemProps1.xml><?xml version="1.0" encoding="utf-8"?>
-<ds:datastoreItem xmlns:ds="http://schemas.openxmlformats.org/officeDocument/2006/customXml" ds:itemID="{2FD8A52C-778B-40C0-94BF-D1054ACB7710}">
+<ds:datastoreItem xmlns:ds="http://schemas.openxmlformats.org/officeDocument/2006/customXml" ds:itemID="{0A57691D-D5B5-48E5-8314-DA6FA364F7E9}">
   <ds:schemaRefs>
     <ds:schemaRef ds:uri="http://schemas.openxmlformats.org/officeDocument/2006/bibliography"/>
   </ds:schemaRefs>

</xml_diff>